<commit_message>
Ordenes de trabajo create, aun no actualiza nombre corto de la unidad en DB
</commit_message>
<xml_diff>
--- a/sisDepto/public/OrdenPlantilla.docx
+++ b/sisDepto/public/OrdenPlantilla.docx
@@ -826,23 +826,7 @@
           <w:sz w:val="19"/>
           <w:szCs w:val="19"/>
         </w:rPr>
-        <w:t>${</w:t>
-      </w:r>
-      <w:r>
-        <w:rPr>
-          <w:rFonts w:ascii="Univia Pro" w:hAnsi="Univia Pro"/>
-          <w:sz w:val="19"/>
-          <w:szCs w:val="19"/>
-        </w:rPr>
-        <w:t>descripción</w:t>
-      </w:r>
-      <w:r>
-        <w:rPr>
-          <w:rFonts w:ascii="Univia Pro" w:hAnsi="Univia Pro"/>
-          <w:sz w:val="19"/>
-          <w:szCs w:val="19"/>
-        </w:rPr>
-        <w:t>}</w:t>
+        <w:t>${descripción}</w:t>
       </w:r>
     </w:p>
     <w:p>
@@ -997,27 +981,7 @@
                 <w:sz w:val="18"/>
                 <w:szCs w:val="14"/>
               </w:rPr>
-              <w:t>${</w:t>
-            </w:r>
-            <w:proofErr w:type="spellStart"/>
-            <w:r>
-              <w:rPr>
-                <w:rFonts w:ascii="Univia Pro" w:hAnsi="Univia Pro"/>
-                <w:b/>
-                <w:sz w:val="18"/>
-                <w:szCs w:val="14"/>
-              </w:rPr>
-              <w:t>jefe_mant</w:t>
-            </w:r>
-            <w:proofErr w:type="spellEnd"/>
-            <w:r>
-              <w:rPr>
-                <w:rFonts w:ascii="Univia Pro" w:hAnsi="Univia Pro"/>
-                <w:b/>
-                <w:sz w:val="18"/>
-                <w:szCs w:val="14"/>
-              </w:rPr>
-              <w:t>}</w:t>
+              <w:t>ING. PAULINO LÓPEZ MODESTO</w:t>
             </w:r>
           </w:p>
           <w:p>
@@ -1091,27 +1055,7 @@
                 <w:sz w:val="18"/>
                 <w:szCs w:val="14"/>
               </w:rPr>
-              <w:t>${</w:t>
-            </w:r>
-            <w:proofErr w:type="spellStart"/>
-            <w:r>
-              <w:rPr>
-                <w:rFonts w:ascii="Univia Pro" w:hAnsi="Univia Pro"/>
-                <w:b/>
-                <w:sz w:val="18"/>
-                <w:szCs w:val="14"/>
-              </w:rPr>
-              <w:t>jefe_dep</w:t>
-            </w:r>
-            <w:proofErr w:type="spellEnd"/>
-            <w:r>
-              <w:rPr>
-                <w:rFonts w:ascii="Univia Pro" w:hAnsi="Univia Pro"/>
-                <w:b/>
-                <w:sz w:val="18"/>
-                <w:szCs w:val="14"/>
-              </w:rPr>
-              <w:t>}</w:t>
+              <w:t xml:space="preserve">ING. SILVANO MARTÍNEZ HERNÁNDEZ </w:t>
             </w:r>
           </w:p>
           <w:p>

</xml_diff>